<commit_message>
[Added] - ConsolidatePerf Template File
</commit_message>
<xml_diff>
--- a/Installer Script/WordTemplates/ConsolidatedPerformance.docx
+++ b/Installer Script/WordTemplates/ConsolidatedPerformance.docx
@@ -91,6 +91,9 @@
         <w:gridCol w:w="1190"/>
       </w:tblGrid>
       <w:tr>
+        <w:trPr>
+          <w:trHeight w:val="400"/>
+        </w:trPr>
         <w:tc>
           <w:tcPr>
             <w:tcW w:w="509" w:type="dxa"/>
@@ -180,21 +183,51 @@
             <w:tcW w:w="1091" w:type="dxa"/>
             <w:shd w:val="clear" w:color="auto" w:fill="auto"/>
           </w:tcPr>
-          <w:p/>
+          <w:p>
+            <w:pPr>
+              <w:spacing w:after="80" w:line="240" w:lineRule="auto"/>
+              <w:jc w:val="center"/>
+              <w:rPr>
+                <w:b/>
+                <w:noProof/>
+                <w:sz w:val="20"/>
+              </w:rPr>
+            </w:pPr>
+          </w:p>
         </w:tc>
         <w:tc>
           <w:tcPr>
             <w:tcW w:w="980" w:type="dxa"/>
             <w:shd w:val="clear" w:color="auto" w:fill="auto"/>
           </w:tcPr>
-          <w:p/>
+          <w:p>
+            <w:pPr>
+              <w:spacing w:after="80" w:line="240" w:lineRule="auto"/>
+              <w:jc w:val="center"/>
+              <w:rPr>
+                <w:b/>
+                <w:noProof/>
+                <w:sz w:val="20"/>
+              </w:rPr>
+            </w:pPr>
+          </w:p>
         </w:tc>
         <w:tc>
           <w:tcPr>
             <w:tcW w:w="994" w:type="dxa"/>
             <w:shd w:val="clear" w:color="auto" w:fill="auto"/>
           </w:tcPr>
-          <w:p/>
+          <w:p>
+            <w:pPr>
+              <w:spacing w:after="80" w:line="240" w:lineRule="auto"/>
+              <w:jc w:val="center"/>
+              <w:rPr>
+                <w:b/>
+                <w:noProof/>
+                <w:sz w:val="20"/>
+              </w:rPr>
+            </w:pPr>
+          </w:p>
         </w:tc>
         <w:tc>
           <w:tcPr>
@@ -217,7 +250,7 @@
                 <w:noProof/>
                 <w:sz w:val="20"/>
               </w:rPr>
-              <w:t>Remarks</w:t>
+              <w:t>Total</w:t>
             </w:r>
           </w:p>
         </w:tc>
@@ -3426,6 +3459,7 @@
           <w:tcPr>
             <w:tcW w:w="1190" w:type="dxa"/>
             <w:shd w:val="clear" w:color="auto" w:fill="auto"/>
+            <w:vAlign w:val="center"/>
           </w:tcPr>
           <w:p>
             <w:pPr>

</xml_diff>